<commit_message>
Update tagów, niektóre troche wymuszone, ale całkiem niezle sie to prezentuje
</commit_message>
<xml_diff>
--- a/RadioStreamer/Stacje.docx
+++ b/RadioStreamer/Stacje.docx
@@ -5,16 +5,16 @@
     <w:tbl>
       <w:tblPr>
         <w:tblStyle w:val="Tabela-Siatka"/>
-        <w:tblW w:w="0" w:type="auto"/>
+        <w:tblW w:w="14350" w:type="dxa"/>
         <w:tblLayout w:type="fixed"/>
         <w:tblLook w:val="04A0" w:firstRow="1" w:lastRow="0" w:firstColumn="1" w:lastColumn="0" w:noHBand="0" w:noVBand="1"/>
       </w:tblPr>
       <w:tblGrid>
         <w:gridCol w:w="1154"/>
         <w:gridCol w:w="5089"/>
-        <w:gridCol w:w="5490"/>
-        <w:gridCol w:w="961"/>
-        <w:gridCol w:w="1300"/>
+        <w:gridCol w:w="5216"/>
+        <w:gridCol w:w="567"/>
+        <w:gridCol w:w="2324"/>
       </w:tblGrid>
       <w:tr>
         <w:trPr>
@@ -26,9 +26,6 @@
             <w:vAlign w:val="center"/>
           </w:tcPr>
           <w:p>
-            <w:pPr>
-              <w:jc w:val="center"/>
-            </w:pPr>
             <w:r>
               <w:t>Stacja:</w:t>
             </w:r>
@@ -50,7 +47,7 @@
         </w:tc>
         <w:tc>
           <w:tcPr>
-            <w:tcW w:w="5490" w:type="dxa"/>
+            <w:tcW w:w="5216" w:type="dxa"/>
             <w:vAlign w:val="center"/>
           </w:tcPr>
           <w:p>
@@ -64,7 +61,7 @@
         </w:tc>
         <w:tc>
           <w:tcPr>
-            <w:tcW w:w="961" w:type="dxa"/>
+            <w:tcW w:w="567" w:type="dxa"/>
             <w:vAlign w:val="center"/>
           </w:tcPr>
           <w:p>
@@ -80,7 +77,7 @@
         </w:tc>
         <w:tc>
           <w:tcPr>
-            <w:tcW w:w="1300" w:type="dxa"/>
+            <w:tcW w:w="2324" w:type="dxa"/>
             <w:vAlign w:val="center"/>
           </w:tcPr>
           <w:p>
@@ -105,9 +102,6 @@
             <w:vAlign w:val="center"/>
           </w:tcPr>
           <w:p>
-            <w:pPr>
-              <w:jc w:val="center"/>
-            </w:pPr>
             <w:r>
               <w:t>RMF FM</w:t>
             </w:r>
@@ -142,7 +136,7 @@
         </w:tc>
         <w:tc>
           <w:tcPr>
-            <w:tcW w:w="5490" w:type="dxa"/>
+            <w:tcW w:w="5216" w:type="dxa"/>
             <w:vAlign w:val="center"/>
           </w:tcPr>
           <w:p>
@@ -156,7 +150,7 @@
         </w:tc>
         <w:tc>
           <w:tcPr>
-            <w:tcW w:w="961" w:type="dxa"/>
+            <w:tcW w:w="567" w:type="dxa"/>
             <w:vAlign w:val="center"/>
           </w:tcPr>
           <w:p>
@@ -170,15 +164,30 @@
         </w:tc>
         <w:tc>
           <w:tcPr>
-            <w:tcW w:w="1300" w:type="dxa"/>
-            <w:vAlign w:val="center"/>
-          </w:tcPr>
-          <w:p>
-            <w:pPr>
-              <w:jc w:val="center"/>
-            </w:pPr>
+            <w:tcW w:w="2324" w:type="dxa"/>
+            <w:vAlign w:val="center"/>
+          </w:tcPr>
+          <w:p>
+            <w:r>
+              <w:t>-</w:t>
+            </w:r>
             <w:r>
               <w:t>Ogólnopolskie</w:t>
+            </w:r>
+          </w:p>
+          <w:p>
+            <w:r>
+              <w:t>-Polskie Stacje</w:t>
+            </w:r>
+          </w:p>
+          <w:p>
+            <w:r>
+              <w:t>-Nowości</w:t>
+            </w:r>
+          </w:p>
+          <w:p>
+            <w:r>
+              <w:t>-Klasyczne Brzmienia</w:t>
             </w:r>
           </w:p>
         </w:tc>
@@ -193,9 +202,6 @@
             <w:vAlign w:val="center"/>
           </w:tcPr>
           <w:p>
-            <w:pPr>
-              <w:jc w:val="center"/>
-            </w:pPr>
             <w:r>
               <w:t>RMF FM Classic</w:t>
             </w:r>
@@ -230,7 +236,7 @@
         </w:tc>
         <w:tc>
           <w:tcPr>
-            <w:tcW w:w="5490" w:type="dxa"/>
+            <w:tcW w:w="5216" w:type="dxa"/>
             <w:vAlign w:val="center"/>
           </w:tcPr>
           <w:p>
@@ -244,7 +250,7 @@
         </w:tc>
         <w:tc>
           <w:tcPr>
-            <w:tcW w:w="961" w:type="dxa"/>
+            <w:tcW w:w="567" w:type="dxa"/>
             <w:vAlign w:val="center"/>
           </w:tcPr>
           <w:p>
@@ -258,16 +264,36 @@
         </w:tc>
         <w:tc>
           <w:tcPr>
-            <w:tcW w:w="1300" w:type="dxa"/>
-            <w:vAlign w:val="center"/>
-          </w:tcPr>
-          <w:p>
-            <w:pPr>
-              <w:jc w:val="center"/>
-            </w:pPr>
+            <w:tcW w:w="2324" w:type="dxa"/>
+            <w:vAlign w:val="center"/>
+          </w:tcPr>
+          <w:p>
+            <w:r>
+              <w:t>-</w:t>
+            </w:r>
             <w:r>
               <w:t>Muzyka Klasyczna</w:t>
             </w:r>
+          </w:p>
+          <w:p>
+            <w:r>
+              <w:t>-Polskie Stacje</w:t>
+            </w:r>
+          </w:p>
+          <w:p>
+            <w:r>
+              <w:t>-Retro</w:t>
+            </w:r>
+          </w:p>
+          <w:p>
+            <w:r>
+              <w:t>-</w:t>
+            </w:r>
+            <w:proofErr w:type="spellStart"/>
+            <w:r>
+              <w:t>Relax</w:t>
+            </w:r>
+            <w:proofErr w:type="spellEnd"/>
           </w:p>
         </w:tc>
       </w:tr>
@@ -281,9 +307,6 @@
             <w:vAlign w:val="center"/>
           </w:tcPr>
           <w:p>
-            <w:pPr>
-              <w:jc w:val="center"/>
-            </w:pPr>
             <w:r>
               <w:t>RMF Max</w:t>
             </w:r>
@@ -318,7 +341,7 @@
         </w:tc>
         <w:tc>
           <w:tcPr>
-            <w:tcW w:w="5490" w:type="dxa"/>
+            <w:tcW w:w="5216" w:type="dxa"/>
             <w:vAlign w:val="center"/>
           </w:tcPr>
           <w:p>
@@ -332,7 +355,7 @@
         </w:tc>
         <w:tc>
           <w:tcPr>
-            <w:tcW w:w="961" w:type="dxa"/>
+            <w:tcW w:w="567" w:type="dxa"/>
             <w:vAlign w:val="center"/>
           </w:tcPr>
           <w:p>
@@ -346,15 +369,35 @@
         </w:tc>
         <w:tc>
           <w:tcPr>
-            <w:tcW w:w="1300" w:type="dxa"/>
-            <w:vAlign w:val="center"/>
-          </w:tcPr>
-          <w:p>
-            <w:pPr>
-              <w:jc w:val="center"/>
-            </w:pPr>
+            <w:tcW w:w="2324" w:type="dxa"/>
+            <w:vAlign w:val="center"/>
+          </w:tcPr>
+          <w:p>
+            <w:r>
+              <w:t>-</w:t>
+            </w:r>
             <w:r>
               <w:t>Hity na Czasie</w:t>
+            </w:r>
+          </w:p>
+          <w:p>
+            <w:r>
+              <w:t>-Polskie Stacje</w:t>
+            </w:r>
+          </w:p>
+          <w:p>
+            <w:r>
+              <w:t>-Nowości</w:t>
+            </w:r>
+          </w:p>
+          <w:p>
+            <w:r>
+              <w:t>-Na Poprawę Nastroju</w:t>
+            </w:r>
+          </w:p>
+          <w:p>
+            <w:r>
+              <w:t>-Do Ćwiczeń</w:t>
             </w:r>
           </w:p>
         </w:tc>
@@ -369,9 +412,6 @@
             <w:vAlign w:val="center"/>
           </w:tcPr>
           <w:p>
-            <w:pPr>
-              <w:jc w:val="center"/>
-            </w:pPr>
             <w:r>
               <w:t>Radio ZET</w:t>
             </w:r>
@@ -406,7 +446,7 @@
         </w:tc>
         <w:tc>
           <w:tcPr>
-            <w:tcW w:w="5490" w:type="dxa"/>
+            <w:tcW w:w="5216" w:type="dxa"/>
             <w:vAlign w:val="center"/>
           </w:tcPr>
           <w:p>
@@ -420,7 +460,7 @@
         </w:tc>
         <w:tc>
           <w:tcPr>
-            <w:tcW w:w="961" w:type="dxa"/>
+            <w:tcW w:w="567" w:type="dxa"/>
             <w:vAlign w:val="center"/>
           </w:tcPr>
           <w:p>
@@ -434,15 +474,30 @@
         </w:tc>
         <w:tc>
           <w:tcPr>
-            <w:tcW w:w="1300" w:type="dxa"/>
-            <w:vAlign w:val="center"/>
-          </w:tcPr>
-          <w:p>
-            <w:pPr>
-              <w:jc w:val="center"/>
-            </w:pPr>
+            <w:tcW w:w="2324" w:type="dxa"/>
+            <w:vAlign w:val="center"/>
+          </w:tcPr>
+          <w:p>
+            <w:r>
+              <w:t>-</w:t>
+            </w:r>
             <w:r>
               <w:t>Ogólnopolskie</w:t>
+            </w:r>
+          </w:p>
+          <w:p>
+            <w:r>
+              <w:t>-Polskie Stacje</w:t>
+            </w:r>
+          </w:p>
+          <w:p>
+            <w:r>
+              <w:t>-Nowości</w:t>
+            </w:r>
+          </w:p>
+          <w:p>
+            <w:r>
+              <w:t>-Klasyczne Brzmienia</w:t>
             </w:r>
           </w:p>
         </w:tc>
@@ -457,9 +512,6 @@
             <w:vAlign w:val="center"/>
           </w:tcPr>
           <w:p>
-            <w:pPr>
-              <w:jc w:val="center"/>
-            </w:pPr>
             <w:r>
               <w:t>ESKA Warszawa</w:t>
             </w:r>
@@ -481,7 +533,7 @@
         </w:tc>
         <w:tc>
           <w:tcPr>
-            <w:tcW w:w="5490" w:type="dxa"/>
+            <w:tcW w:w="5216" w:type="dxa"/>
             <w:vAlign w:val="center"/>
           </w:tcPr>
           <w:p>
@@ -495,7 +547,7 @@
         </w:tc>
         <w:tc>
           <w:tcPr>
-            <w:tcW w:w="961" w:type="dxa"/>
+            <w:tcW w:w="567" w:type="dxa"/>
             <w:vAlign w:val="center"/>
           </w:tcPr>
           <w:p>
@@ -509,15 +561,35 @@
         </w:tc>
         <w:tc>
           <w:tcPr>
-            <w:tcW w:w="1300" w:type="dxa"/>
-            <w:vAlign w:val="center"/>
-          </w:tcPr>
-          <w:p>
-            <w:pPr>
-              <w:jc w:val="center"/>
-            </w:pPr>
+            <w:tcW w:w="2324" w:type="dxa"/>
+            <w:vAlign w:val="center"/>
+          </w:tcPr>
+          <w:p>
+            <w:r>
+              <w:t>-</w:t>
+            </w:r>
             <w:r>
               <w:t>Hity na Czasie</w:t>
+            </w:r>
+          </w:p>
+          <w:p>
+            <w:r>
+              <w:t>-Polskie Stacje</w:t>
+            </w:r>
+          </w:p>
+          <w:p>
+            <w:r>
+              <w:t>-Nowości</w:t>
+            </w:r>
+          </w:p>
+          <w:p>
+            <w:r>
+              <w:t>-Na Poprawę Nastroju</w:t>
+            </w:r>
+          </w:p>
+          <w:p>
+            <w:r>
+              <w:t>-Do Ćwiczeń</w:t>
             </w:r>
           </w:p>
         </w:tc>
@@ -532,9 +604,6 @@
             <w:vAlign w:val="center"/>
           </w:tcPr>
           <w:p>
-            <w:pPr>
-              <w:jc w:val="center"/>
-            </w:pPr>
             <w:r>
               <w:t>Radio Złote Przeboje</w:t>
             </w:r>
@@ -569,7 +638,7 @@
         </w:tc>
         <w:tc>
           <w:tcPr>
-            <w:tcW w:w="5490" w:type="dxa"/>
+            <w:tcW w:w="5216" w:type="dxa"/>
             <w:vAlign w:val="center"/>
           </w:tcPr>
           <w:p>
@@ -583,7 +652,7 @@
         </w:tc>
         <w:tc>
           <w:tcPr>
-            <w:tcW w:w="961" w:type="dxa"/>
+            <w:tcW w:w="567" w:type="dxa"/>
             <w:vAlign w:val="center"/>
           </w:tcPr>
           <w:p>
@@ -597,18 +666,40 @@
         </w:tc>
         <w:tc>
           <w:tcPr>
-            <w:tcW w:w="1300" w:type="dxa"/>
-            <w:vAlign w:val="center"/>
-          </w:tcPr>
-          <w:p>
-            <w:pPr>
-              <w:jc w:val="center"/>
-            </w:pPr>
-            <w:r>
-              <w:t>Lata 80-00</w:t>
-            </w:r>
-            <w:r>
-              <w:t>s</w:t>
+            <w:tcW w:w="2324" w:type="dxa"/>
+            <w:vAlign w:val="center"/>
+          </w:tcPr>
+          <w:p>
+            <w:r>
+              <w:t>-</w:t>
+            </w:r>
+            <w:r>
+              <w:t>Lata 80-00s</w:t>
+            </w:r>
+          </w:p>
+          <w:p>
+            <w:r>
+              <w:t>-Polskie Stacje</w:t>
+            </w:r>
+          </w:p>
+          <w:p>
+            <w:r>
+              <w:t>-Retro</w:t>
+            </w:r>
+          </w:p>
+          <w:p>
+            <w:r>
+              <w:t>-Muzyka Taneczna</w:t>
+            </w:r>
+          </w:p>
+          <w:p>
+            <w:r>
+              <w:t>-Klasyczne Brzmienia</w:t>
+            </w:r>
+          </w:p>
+          <w:p>
+            <w:r>
+              <w:t>-Na Poprawę Nastroju</w:t>
             </w:r>
           </w:p>
         </w:tc>
@@ -623,10 +714,8 @@
             <w:vAlign w:val="center"/>
           </w:tcPr>
           <w:p>
-            <w:pPr>
-              <w:jc w:val="center"/>
-            </w:pPr>
-            <w:r>
+            <w:r>
+              <w:lastRenderedPageBreak/>
               <w:t>Rock Radio</w:t>
             </w:r>
           </w:p>
@@ -660,7 +749,7 @@
         </w:tc>
         <w:tc>
           <w:tcPr>
-            <w:tcW w:w="5490" w:type="dxa"/>
+            <w:tcW w:w="5216" w:type="dxa"/>
             <w:vAlign w:val="center"/>
           </w:tcPr>
           <w:p>
@@ -674,7 +763,7 @@
         </w:tc>
         <w:tc>
           <w:tcPr>
-            <w:tcW w:w="961" w:type="dxa"/>
+            <w:tcW w:w="567" w:type="dxa"/>
             <w:vAlign w:val="center"/>
           </w:tcPr>
           <w:p>
@@ -688,15 +777,30 @@
         </w:tc>
         <w:tc>
           <w:tcPr>
-            <w:tcW w:w="1300" w:type="dxa"/>
-            <w:vAlign w:val="center"/>
-          </w:tcPr>
-          <w:p>
-            <w:pPr>
-              <w:jc w:val="center"/>
-            </w:pPr>
+            <w:tcW w:w="2324" w:type="dxa"/>
+            <w:vAlign w:val="center"/>
+          </w:tcPr>
+          <w:p>
+            <w:r>
+              <w:t>-</w:t>
+            </w:r>
             <w:r>
               <w:t>Rock</w:t>
+            </w:r>
+          </w:p>
+          <w:p>
+            <w:r>
+              <w:t>-Polskie Stacje</w:t>
+            </w:r>
+          </w:p>
+          <w:p>
+            <w:r>
+              <w:t>-Nowości</w:t>
+            </w:r>
+          </w:p>
+          <w:p>
+            <w:r>
+              <w:t>-Na Poprawę Nastroju</w:t>
             </w:r>
           </w:p>
         </w:tc>
@@ -711,9 +815,6 @@
             <w:vAlign w:val="center"/>
           </w:tcPr>
           <w:p>
-            <w:pPr>
-              <w:jc w:val="center"/>
-            </w:pPr>
             <w:proofErr w:type="spellStart"/>
             <w:r>
               <w:t>AntyRadio</w:t>
@@ -750,7 +851,7 @@
         </w:tc>
         <w:tc>
           <w:tcPr>
-            <w:tcW w:w="5490" w:type="dxa"/>
+            <w:tcW w:w="5216" w:type="dxa"/>
             <w:vAlign w:val="center"/>
           </w:tcPr>
           <w:p>
@@ -764,7 +865,7 @@
         </w:tc>
         <w:tc>
           <w:tcPr>
-            <w:tcW w:w="961" w:type="dxa"/>
+            <w:tcW w:w="567" w:type="dxa"/>
             <w:vAlign w:val="center"/>
           </w:tcPr>
           <w:p>
@@ -780,8 +881,6 @@
             <w:r>
               <w:t>jakieś</w:t>
             </w:r>
-            <w:bookmarkStart w:id="0" w:name="_GoBack"/>
-            <w:bookmarkEnd w:id="0"/>
             <w:r>
               <w:t xml:space="preserve"> pierdoły</w:t>
             </w:r>
@@ -789,15 +888,30 @@
         </w:tc>
         <w:tc>
           <w:tcPr>
-            <w:tcW w:w="1300" w:type="dxa"/>
-            <w:vAlign w:val="center"/>
-          </w:tcPr>
-          <w:p>
-            <w:pPr>
-              <w:jc w:val="center"/>
-            </w:pPr>
+            <w:tcW w:w="2324" w:type="dxa"/>
+            <w:vAlign w:val="center"/>
+          </w:tcPr>
+          <w:p>
+            <w:r>
+              <w:t>-</w:t>
+            </w:r>
             <w:r>
               <w:t>Hard Rock</w:t>
+            </w:r>
+          </w:p>
+          <w:p>
+            <w:r>
+              <w:t>-Polskie Stacje</w:t>
+            </w:r>
+          </w:p>
+          <w:p>
+            <w:r>
+              <w:t>-Nowości</w:t>
+            </w:r>
+          </w:p>
+          <w:p>
+            <w:r>
+              <w:t>-Do Ćwiczeń</w:t>
             </w:r>
           </w:p>
         </w:tc>
@@ -812,9 +926,6 @@
             <w:vAlign w:val="center"/>
           </w:tcPr>
           <w:p>
-            <w:pPr>
-              <w:jc w:val="center"/>
-            </w:pPr>
             <w:r>
               <w:t>RMF Blues</w:t>
             </w:r>
@@ -836,7 +947,7 @@
         </w:tc>
         <w:tc>
           <w:tcPr>
-            <w:tcW w:w="5490" w:type="dxa"/>
+            <w:tcW w:w="5216" w:type="dxa"/>
             <w:vAlign w:val="center"/>
           </w:tcPr>
           <w:p>
@@ -850,7 +961,7 @@
         </w:tc>
         <w:tc>
           <w:tcPr>
-            <w:tcW w:w="961" w:type="dxa"/>
+            <w:tcW w:w="567" w:type="dxa"/>
             <w:vAlign w:val="center"/>
           </w:tcPr>
           <w:p>
@@ -864,18 +975,38 @@
         </w:tc>
         <w:tc>
           <w:tcPr>
-            <w:tcW w:w="1300" w:type="dxa"/>
-            <w:vAlign w:val="center"/>
-          </w:tcPr>
-          <w:p>
-            <w:pPr>
-              <w:jc w:val="center"/>
-            </w:pPr>
+            <w:tcW w:w="2324" w:type="dxa"/>
+            <w:vAlign w:val="center"/>
+          </w:tcPr>
+          <w:p>
+            <w:r>
+              <w:t>-</w:t>
+            </w:r>
             <w:proofErr w:type="spellStart"/>
             <w:r>
               <w:t>Blues&amp;Jazz</w:t>
             </w:r>
             <w:proofErr w:type="spellEnd"/>
+          </w:p>
+          <w:p>
+            <w:r>
+              <w:t>-Polskie Stacje</w:t>
+            </w:r>
+          </w:p>
+          <w:p>
+            <w:r>
+              <w:t>-Muzyka Taneczna</w:t>
+            </w:r>
+          </w:p>
+          <w:p>
+            <w:r>
+              <w:t>-Klasyczne Brzmienia</w:t>
+            </w:r>
+          </w:p>
+          <w:p>
+            <w:r>
+              <w:t>-Na Poprawę Nastroju</w:t>
+            </w:r>
           </w:p>
         </w:tc>
       </w:tr>
@@ -889,11 +1020,7 @@
             <w:vAlign w:val="center"/>
           </w:tcPr>
           <w:p>
-            <w:pPr>
-              <w:jc w:val="center"/>
-            </w:pPr>
-            <w:r>
-              <w:lastRenderedPageBreak/>
+            <w:r>
               <w:t>RMF Reggae</w:t>
             </w:r>
           </w:p>
@@ -914,7 +1041,7 @@
         </w:tc>
         <w:tc>
           <w:tcPr>
-            <w:tcW w:w="5490" w:type="dxa"/>
+            <w:tcW w:w="5216" w:type="dxa"/>
             <w:vAlign w:val="center"/>
           </w:tcPr>
           <w:p>
@@ -928,7 +1055,7 @@
         </w:tc>
         <w:tc>
           <w:tcPr>
-            <w:tcW w:w="961" w:type="dxa"/>
+            <w:tcW w:w="567" w:type="dxa"/>
             <w:vAlign w:val="center"/>
           </w:tcPr>
           <w:p>
@@ -942,13 +1069,13 @@
         </w:tc>
         <w:tc>
           <w:tcPr>
-            <w:tcW w:w="1300" w:type="dxa"/>
-            <w:vAlign w:val="center"/>
-          </w:tcPr>
-          <w:p>
-            <w:pPr>
-              <w:jc w:val="center"/>
-            </w:pPr>
+            <w:tcW w:w="2324" w:type="dxa"/>
+            <w:vAlign w:val="center"/>
+          </w:tcPr>
+          <w:p>
+            <w:r>
+              <w:t>-</w:t>
+            </w:r>
             <w:r>
               <w:t>Regg</w:t>
             </w:r>
@@ -957,6 +1084,31 @@
             </w:r>
             <w:r>
               <w:t>e</w:t>
+            </w:r>
+          </w:p>
+          <w:p>
+            <w:r>
+              <w:t>-Polskie Stacje</w:t>
+            </w:r>
+          </w:p>
+          <w:p>
+            <w:r>
+              <w:t>-</w:t>
+            </w:r>
+            <w:proofErr w:type="spellStart"/>
+            <w:r>
+              <w:t>Relax</w:t>
+            </w:r>
+            <w:proofErr w:type="spellEnd"/>
+          </w:p>
+          <w:p>
+            <w:r>
+              <w:t>-Na Poprawę Nastroju</w:t>
+            </w:r>
+          </w:p>
+          <w:p>
+            <w:r>
+              <w:t>-Do Ćwiczeń</w:t>
             </w:r>
           </w:p>
         </w:tc>
@@ -971,9 +1123,6 @@
             <w:vAlign w:val="center"/>
           </w:tcPr>
           <w:p>
-            <w:pPr>
-              <w:jc w:val="center"/>
-            </w:pPr>
             <w:r>
               <w:t xml:space="preserve">RMF </w:t>
             </w:r>
@@ -1003,7 +1152,7 @@
         </w:tc>
         <w:tc>
           <w:tcPr>
-            <w:tcW w:w="5490" w:type="dxa"/>
+            <w:tcW w:w="5216" w:type="dxa"/>
             <w:vAlign w:val="center"/>
           </w:tcPr>
           <w:p>
@@ -1017,7 +1166,7 @@
         </w:tc>
         <w:tc>
           <w:tcPr>
-            <w:tcW w:w="961" w:type="dxa"/>
+            <w:tcW w:w="567" w:type="dxa"/>
             <w:vAlign w:val="center"/>
           </w:tcPr>
           <w:p>
@@ -1031,16 +1180,36 @@
         </w:tc>
         <w:tc>
           <w:tcPr>
-            <w:tcW w:w="1300" w:type="dxa"/>
-            <w:vAlign w:val="center"/>
-          </w:tcPr>
-          <w:p>
-            <w:pPr>
-              <w:jc w:val="center"/>
-            </w:pPr>
+            <w:tcW w:w="2324" w:type="dxa"/>
+            <w:vAlign w:val="center"/>
+          </w:tcPr>
+          <w:p>
+            <w:r>
+              <w:t>-</w:t>
+            </w:r>
             <w:proofErr w:type="spellStart"/>
             <w:r>
               <w:t>Blues&amp;Jazz</w:t>
+            </w:r>
+            <w:proofErr w:type="spellEnd"/>
+          </w:p>
+          <w:p>
+            <w:r>
+              <w:t>-Polskie Stacje</w:t>
+            </w:r>
+          </w:p>
+          <w:p>
+            <w:r>
+              <w:t>-Retro</w:t>
+            </w:r>
+          </w:p>
+          <w:p>
+            <w:r>
+              <w:t>-</w:t>
+            </w:r>
+            <w:proofErr w:type="spellStart"/>
+            <w:r>
+              <w:t>Relax</w:t>
             </w:r>
             <w:proofErr w:type="spellEnd"/>
           </w:p>
@@ -1056,9 +1225,6 @@
             <w:vAlign w:val="center"/>
           </w:tcPr>
           <w:p>
-            <w:pPr>
-              <w:jc w:val="center"/>
-            </w:pPr>
             <w:r>
               <w:t>RMF Classic Rock</w:t>
             </w:r>
@@ -1080,7 +1246,7 @@
         </w:tc>
         <w:tc>
           <w:tcPr>
-            <w:tcW w:w="5490" w:type="dxa"/>
+            <w:tcW w:w="5216" w:type="dxa"/>
             <w:vAlign w:val="center"/>
           </w:tcPr>
           <w:p>
@@ -1094,7 +1260,7 @@
         </w:tc>
         <w:tc>
           <w:tcPr>
-            <w:tcW w:w="961" w:type="dxa"/>
+            <w:tcW w:w="567" w:type="dxa"/>
             <w:vAlign w:val="center"/>
           </w:tcPr>
           <w:p>
@@ -1108,15 +1274,35 @@
         </w:tc>
         <w:tc>
           <w:tcPr>
-            <w:tcW w:w="1300" w:type="dxa"/>
-            <w:vAlign w:val="center"/>
-          </w:tcPr>
-          <w:p>
-            <w:pPr>
-              <w:jc w:val="center"/>
-            </w:pPr>
+            <w:tcW w:w="2324" w:type="dxa"/>
+            <w:vAlign w:val="center"/>
+          </w:tcPr>
+          <w:p>
+            <w:r>
+              <w:t>-</w:t>
+            </w:r>
             <w:r>
               <w:t>Rock</w:t>
+            </w:r>
+          </w:p>
+          <w:p>
+            <w:r>
+              <w:t>-Polskie Stacje</w:t>
+            </w:r>
+          </w:p>
+          <w:p>
+            <w:r>
+              <w:t>-Retro</w:t>
+            </w:r>
+          </w:p>
+          <w:p>
+            <w:r>
+              <w:t>-Klasyczne Brzmienia</w:t>
+            </w:r>
+          </w:p>
+          <w:p>
+            <w:r>
+              <w:t>-Na Poprawę Nastroju</w:t>
             </w:r>
           </w:p>
         </w:tc>
@@ -1131,10 +1317,8 @@
             <w:vAlign w:val="center"/>
           </w:tcPr>
           <w:p>
-            <w:pPr>
-              <w:jc w:val="center"/>
-            </w:pPr>
-            <w:r>
+            <w:r>
+              <w:lastRenderedPageBreak/>
               <w:t>Eska Rock</w:t>
             </w:r>
           </w:p>
@@ -1168,7 +1352,7 @@
         </w:tc>
         <w:tc>
           <w:tcPr>
-            <w:tcW w:w="5490" w:type="dxa"/>
+            <w:tcW w:w="5216" w:type="dxa"/>
             <w:vAlign w:val="center"/>
           </w:tcPr>
           <w:p>
@@ -1182,7 +1366,7 @@
         </w:tc>
         <w:tc>
           <w:tcPr>
-            <w:tcW w:w="961" w:type="dxa"/>
+            <w:tcW w:w="567" w:type="dxa"/>
             <w:vAlign w:val="center"/>
           </w:tcPr>
           <w:p>
@@ -1196,15 +1380,35 @@
         </w:tc>
         <w:tc>
           <w:tcPr>
-            <w:tcW w:w="1300" w:type="dxa"/>
-            <w:vAlign w:val="center"/>
-          </w:tcPr>
-          <w:p>
-            <w:pPr>
-              <w:jc w:val="center"/>
-            </w:pPr>
+            <w:tcW w:w="2324" w:type="dxa"/>
+            <w:vAlign w:val="center"/>
+          </w:tcPr>
+          <w:p>
+            <w:r>
+              <w:t>-</w:t>
+            </w:r>
             <w:r>
               <w:t>Rock</w:t>
+            </w:r>
+          </w:p>
+          <w:p>
+            <w:r>
+              <w:t>-Polskie Stacje</w:t>
+            </w:r>
+          </w:p>
+          <w:p>
+            <w:r>
+              <w:t>-Nowości</w:t>
+            </w:r>
+          </w:p>
+          <w:p>
+            <w:r>
+              <w:t>-Na Poprawę Nastroju</w:t>
+            </w:r>
+          </w:p>
+          <w:p>
+            <w:r>
+              <w:t>-Do Ćwiczeń</w:t>
             </w:r>
           </w:p>
         </w:tc>
@@ -1219,9 +1423,6 @@
             <w:vAlign w:val="center"/>
           </w:tcPr>
           <w:p>
-            <w:pPr>
-              <w:jc w:val="center"/>
-            </w:pPr>
             <w:r>
               <w:t>RMF Party</w:t>
             </w:r>
@@ -1243,7 +1444,7 @@
         </w:tc>
         <w:tc>
           <w:tcPr>
-            <w:tcW w:w="5490" w:type="dxa"/>
+            <w:tcW w:w="5216" w:type="dxa"/>
             <w:vAlign w:val="center"/>
           </w:tcPr>
           <w:p>
@@ -1257,7 +1458,7 @@
         </w:tc>
         <w:tc>
           <w:tcPr>
-            <w:tcW w:w="961" w:type="dxa"/>
+            <w:tcW w:w="567" w:type="dxa"/>
             <w:vAlign w:val="center"/>
           </w:tcPr>
           <w:p>
@@ -1271,16 +1472,33 @@
         </w:tc>
         <w:tc>
           <w:tcPr>
-            <w:tcW w:w="1300" w:type="dxa"/>
-            <w:vAlign w:val="center"/>
-          </w:tcPr>
-          <w:p>
-            <w:pPr>
-              <w:jc w:val="center"/>
-            </w:pPr>
+            <w:tcW w:w="2324" w:type="dxa"/>
+            <w:vAlign w:val="center"/>
+          </w:tcPr>
+          <w:p>
+            <w:r>
+              <w:t>-</w:t>
+            </w:r>
             <w:r>
               <w:t>Muzyka Klubowa</w:t>
             </w:r>
+          </w:p>
+          <w:p>
+            <w:r>
+              <w:t>-Polskie Stacje</w:t>
+            </w:r>
+          </w:p>
+          <w:p>
+            <w:r>
+              <w:t>-Muzyka Taneczna</w:t>
+            </w:r>
+          </w:p>
+          <w:p>
+            <w:r>
+              <w:t>-Do Ćwiczeń</w:t>
+            </w:r>
+            <w:bookmarkStart w:id="0" w:name="_GoBack"/>
+            <w:bookmarkEnd w:id="0"/>
           </w:p>
         </w:tc>
       </w:tr>
@@ -1294,9 +1512,6 @@
             <w:vAlign w:val="center"/>
           </w:tcPr>
           <w:p>
-            <w:pPr>
-              <w:jc w:val="center"/>
-            </w:pPr>
             <w:proofErr w:type="spellStart"/>
             <w:r>
               <w:t>PolskaStacja</w:t>
@@ -1323,7 +1538,7 @@
         </w:tc>
         <w:tc>
           <w:tcPr>
-            <w:tcW w:w="5490" w:type="dxa"/>
+            <w:tcW w:w="5216" w:type="dxa"/>
             <w:vAlign w:val="center"/>
           </w:tcPr>
           <w:p>
@@ -1337,7 +1552,7 @@
         </w:tc>
         <w:tc>
           <w:tcPr>
-            <w:tcW w:w="961" w:type="dxa"/>
+            <w:tcW w:w="567" w:type="dxa"/>
             <w:vAlign w:val="center"/>
           </w:tcPr>
           <w:p>
@@ -1351,15 +1566,40 @@
         </w:tc>
         <w:tc>
           <w:tcPr>
-            <w:tcW w:w="1300" w:type="dxa"/>
-            <w:vAlign w:val="center"/>
-          </w:tcPr>
-          <w:p>
-            <w:pPr>
-              <w:jc w:val="center"/>
-            </w:pPr>
+            <w:tcW w:w="2324" w:type="dxa"/>
+            <w:vAlign w:val="center"/>
+          </w:tcPr>
+          <w:p>
+            <w:r>
+              <w:t>-</w:t>
+            </w:r>
             <w:r>
               <w:t>Rock</w:t>
+            </w:r>
+          </w:p>
+          <w:p>
+            <w:r>
+              <w:t>-Polskie Stacje</w:t>
+            </w:r>
+          </w:p>
+          <w:p>
+            <w:r>
+              <w:t>-Klasyczne Brzmienia</w:t>
+            </w:r>
+          </w:p>
+          <w:p>
+            <w:r>
+              <w:t>-</w:t>
+            </w:r>
+            <w:proofErr w:type="spellStart"/>
+            <w:r>
+              <w:t>Relax</w:t>
+            </w:r>
+            <w:proofErr w:type="spellEnd"/>
+          </w:p>
+          <w:p>
+            <w:r>
+              <w:t>-Do Ćwiczeń</w:t>
             </w:r>
           </w:p>
         </w:tc>
@@ -1374,9 +1614,6 @@
             <w:vAlign w:val="center"/>
           </w:tcPr>
           <w:p>
-            <w:pPr>
-              <w:jc w:val="center"/>
-            </w:pPr>
             <w:proofErr w:type="spellStart"/>
             <w:r>
               <w:t>PolskaStacja</w:t>
@@ -1408,7 +1645,7 @@
         </w:tc>
         <w:tc>
           <w:tcPr>
-            <w:tcW w:w="5490" w:type="dxa"/>
+            <w:tcW w:w="5216" w:type="dxa"/>
             <w:vAlign w:val="center"/>
           </w:tcPr>
           <w:p>
@@ -1422,7 +1659,7 @@
         </w:tc>
         <w:tc>
           <w:tcPr>
-            <w:tcW w:w="961" w:type="dxa"/>
+            <w:tcW w:w="567" w:type="dxa"/>
             <w:vAlign w:val="center"/>
           </w:tcPr>
           <w:p>
@@ -1436,15 +1673,30 @@
         </w:tc>
         <w:tc>
           <w:tcPr>
-            <w:tcW w:w="1300" w:type="dxa"/>
-            <w:vAlign w:val="center"/>
-          </w:tcPr>
-          <w:p>
-            <w:pPr>
-              <w:jc w:val="center"/>
-            </w:pPr>
+            <w:tcW w:w="2324" w:type="dxa"/>
+            <w:vAlign w:val="center"/>
+          </w:tcPr>
+          <w:p>
+            <w:r>
+              <w:t>-</w:t>
+            </w:r>
             <w:r>
               <w:t>Muzyka Klubowa</w:t>
+            </w:r>
+          </w:p>
+          <w:p>
+            <w:r>
+              <w:t>-Polskie Stacje</w:t>
+            </w:r>
+          </w:p>
+          <w:p>
+            <w:r>
+              <w:t>-Muzyka Taneczna</w:t>
+            </w:r>
+          </w:p>
+          <w:p>
+            <w:r>
+              <w:t>-Do Ćwiczeń</w:t>
             </w:r>
           </w:p>
         </w:tc>
@@ -1459,9 +1711,6 @@
             <w:vAlign w:val="center"/>
           </w:tcPr>
           <w:p>
-            <w:pPr>
-              <w:jc w:val="center"/>
-            </w:pPr>
             <w:proofErr w:type="spellStart"/>
             <w:r>
               <w:t>PolskaStacja</w:t>
@@ -1488,7 +1737,7 @@
         </w:tc>
         <w:tc>
           <w:tcPr>
-            <w:tcW w:w="5490" w:type="dxa"/>
+            <w:tcW w:w="5216" w:type="dxa"/>
             <w:vAlign w:val="center"/>
           </w:tcPr>
           <w:p>
@@ -1502,7 +1751,7 @@
         </w:tc>
         <w:tc>
           <w:tcPr>
-            <w:tcW w:w="961" w:type="dxa"/>
+            <w:tcW w:w="567" w:type="dxa"/>
             <w:vAlign w:val="center"/>
           </w:tcPr>
           <w:p>
@@ -1516,16 +1765,31 @@
         </w:tc>
         <w:tc>
           <w:tcPr>
-            <w:tcW w:w="1300" w:type="dxa"/>
-            <w:vAlign w:val="center"/>
-          </w:tcPr>
-          <w:p>
-            <w:pPr>
-              <w:jc w:val="center"/>
-            </w:pPr>
+            <w:tcW w:w="2324" w:type="dxa"/>
+            <w:vAlign w:val="center"/>
+          </w:tcPr>
+          <w:p>
+            <w:r>
+              <w:t>-</w:t>
+            </w:r>
             <w:r>
               <w:t>Muzyka Klasyczna</w:t>
             </w:r>
+          </w:p>
+          <w:p>
+            <w:r>
+              <w:t>-Polskie Stacje</w:t>
+            </w:r>
+          </w:p>
+          <w:p>
+            <w:r>
+              <w:t>-</w:t>
+            </w:r>
+            <w:proofErr w:type="spellStart"/>
+            <w:r>
+              <w:t>Relax</w:t>
+            </w:r>
+            <w:proofErr w:type="spellEnd"/>
           </w:p>
         </w:tc>
       </w:tr>
@@ -1539,9 +1803,6 @@
             <w:vAlign w:val="center"/>
           </w:tcPr>
           <w:p>
-            <w:pPr>
-              <w:jc w:val="center"/>
-            </w:pPr>
             <w:proofErr w:type="spellStart"/>
             <w:r>
               <w:t>PolskaStacja</w:t>
@@ -1573,7 +1834,7 @@
         </w:tc>
         <w:tc>
           <w:tcPr>
-            <w:tcW w:w="5490" w:type="dxa"/>
+            <w:tcW w:w="5216" w:type="dxa"/>
             <w:vAlign w:val="center"/>
           </w:tcPr>
           <w:p>
@@ -1587,7 +1848,7 @@
         </w:tc>
         <w:tc>
           <w:tcPr>
-            <w:tcW w:w="961" w:type="dxa"/>
+            <w:tcW w:w="567" w:type="dxa"/>
             <w:vAlign w:val="center"/>
           </w:tcPr>
           <w:p>
@@ -1601,15 +1862,45 @@
         </w:tc>
         <w:tc>
           <w:tcPr>
-            <w:tcW w:w="1300" w:type="dxa"/>
-            <w:vAlign w:val="center"/>
-          </w:tcPr>
-          <w:p>
-            <w:pPr>
-              <w:jc w:val="center"/>
-            </w:pPr>
+            <w:tcW w:w="2324" w:type="dxa"/>
+            <w:vAlign w:val="center"/>
+          </w:tcPr>
+          <w:p>
+            <w:r>
+              <w:t>-</w:t>
+            </w:r>
             <w:r>
               <w:t>R&amp;B</w:t>
+            </w:r>
+          </w:p>
+          <w:p>
+            <w:r>
+              <w:t>-Polskie Stacje</w:t>
+            </w:r>
+          </w:p>
+          <w:p>
+            <w:r>
+              <w:t>-Nowości</w:t>
+            </w:r>
+          </w:p>
+          <w:p>
+            <w:r>
+              <w:t>-Muzyka Taneczna</w:t>
+            </w:r>
+          </w:p>
+          <w:p>
+            <w:r>
+              <w:t>-Klasyczne Brzmienia</w:t>
+            </w:r>
+          </w:p>
+          <w:p>
+            <w:r>
+              <w:t>-Na Poprawę Nastroju</w:t>
+            </w:r>
+          </w:p>
+          <w:p>
+            <w:r>
+              <w:t>-Do Ćwiczeń</w:t>
             </w:r>
           </w:p>
         </w:tc>
@@ -1624,9 +1915,6 @@
             <w:vAlign w:val="center"/>
           </w:tcPr>
           <w:p>
-            <w:pPr>
-              <w:jc w:val="center"/>
-            </w:pPr>
             <w:r>
               <w:t>Tok FM</w:t>
             </w:r>
@@ -1661,7 +1949,7 @@
         </w:tc>
         <w:tc>
           <w:tcPr>
-            <w:tcW w:w="5490" w:type="dxa"/>
+            <w:tcW w:w="5216" w:type="dxa"/>
             <w:vAlign w:val="center"/>
           </w:tcPr>
           <w:p>
@@ -1675,7 +1963,7 @@
         </w:tc>
         <w:tc>
           <w:tcPr>
-            <w:tcW w:w="961" w:type="dxa"/>
+            <w:tcW w:w="567" w:type="dxa"/>
             <w:vAlign w:val="center"/>
           </w:tcPr>
           <w:p>
@@ -1694,15 +1982,25 @@
         </w:tc>
         <w:tc>
           <w:tcPr>
-            <w:tcW w:w="1300" w:type="dxa"/>
-            <w:vAlign w:val="center"/>
-          </w:tcPr>
-          <w:p>
-            <w:pPr>
-              <w:jc w:val="center"/>
-            </w:pPr>
+            <w:tcW w:w="2324" w:type="dxa"/>
+            <w:vAlign w:val="center"/>
+          </w:tcPr>
+          <w:p>
+            <w:r>
+              <w:t>-</w:t>
+            </w:r>
             <w:r>
               <w:t>Ogólnopolskie</w:t>
+            </w:r>
+          </w:p>
+          <w:p>
+            <w:r>
+              <w:t>-Polskie Stacje</w:t>
+            </w:r>
+          </w:p>
+          <w:p>
+            <w:r>
+              <w:t>-Klasyczne Brzmienia</w:t>
             </w:r>
           </w:p>
         </w:tc>
@@ -1717,9 +2015,6 @@
             <w:vAlign w:val="center"/>
           </w:tcPr>
           <w:p>
-            <w:pPr>
-              <w:jc w:val="center"/>
-            </w:pPr>
             <w:proofErr w:type="spellStart"/>
             <w:r>
               <w:lastRenderedPageBreak/>
@@ -1753,7 +2048,7 @@
         </w:tc>
         <w:tc>
           <w:tcPr>
-            <w:tcW w:w="5490" w:type="dxa"/>
+            <w:tcW w:w="5216" w:type="dxa"/>
             <w:vAlign w:val="center"/>
           </w:tcPr>
           <w:p>
@@ -1767,7 +2062,7 @@
         </w:tc>
         <w:tc>
           <w:tcPr>
-            <w:tcW w:w="961" w:type="dxa"/>
+            <w:tcW w:w="567" w:type="dxa"/>
             <w:vAlign w:val="center"/>
           </w:tcPr>
           <w:p>
@@ -1781,15 +2076,35 @@
         </w:tc>
         <w:tc>
           <w:tcPr>
-            <w:tcW w:w="1300" w:type="dxa"/>
-            <w:vAlign w:val="center"/>
-          </w:tcPr>
-          <w:p>
-            <w:pPr>
-              <w:jc w:val="center"/>
-            </w:pPr>
+            <w:tcW w:w="2324" w:type="dxa"/>
+            <w:vAlign w:val="center"/>
+          </w:tcPr>
+          <w:p>
+            <w:r>
+              <w:t>-</w:t>
+            </w:r>
             <w:r>
               <w:t>Disco Polo</w:t>
+            </w:r>
+          </w:p>
+          <w:p>
+            <w:r>
+              <w:t>-Polskie Stacje</w:t>
+            </w:r>
+          </w:p>
+          <w:p>
+            <w:r>
+              <w:t>-Nowości</w:t>
+            </w:r>
+          </w:p>
+          <w:p>
+            <w:r>
+              <w:t>-Muzyka Taneczna</w:t>
+            </w:r>
+          </w:p>
+          <w:p>
+            <w:r>
+              <w:t>-Na Poprawę Nastroju</w:t>
             </w:r>
           </w:p>
         </w:tc>
@@ -1804,9 +2119,6 @@
             <w:vAlign w:val="center"/>
           </w:tcPr>
           <w:p>
-            <w:pPr>
-              <w:jc w:val="center"/>
-            </w:pPr>
             <w:proofErr w:type="spellStart"/>
             <w:r>
               <w:t>OpenFM</w:t>
@@ -1836,7 +2148,7 @@
         </w:tc>
         <w:tc>
           <w:tcPr>
-            <w:tcW w:w="5490" w:type="dxa"/>
+            <w:tcW w:w="5216" w:type="dxa"/>
             <w:vAlign w:val="center"/>
           </w:tcPr>
           <w:p>
@@ -1853,7 +2165,7 @@
         </w:tc>
         <w:tc>
           <w:tcPr>
-            <w:tcW w:w="961" w:type="dxa"/>
+            <w:tcW w:w="567" w:type="dxa"/>
             <w:vAlign w:val="center"/>
           </w:tcPr>
           <w:p>
@@ -1867,15 +2179,45 @@
         </w:tc>
         <w:tc>
           <w:tcPr>
-            <w:tcW w:w="1300" w:type="dxa"/>
-            <w:vAlign w:val="center"/>
-          </w:tcPr>
-          <w:p>
-            <w:pPr>
-              <w:jc w:val="center"/>
-            </w:pPr>
+            <w:tcW w:w="2324" w:type="dxa"/>
+            <w:vAlign w:val="center"/>
+          </w:tcPr>
+          <w:p>
+            <w:r>
+              <w:t>-</w:t>
+            </w:r>
             <w:r>
               <w:t>Rock</w:t>
+            </w:r>
+          </w:p>
+          <w:p>
+            <w:r>
+              <w:t>-Polskie Stacje</w:t>
+            </w:r>
+          </w:p>
+          <w:p>
+            <w:r>
+              <w:t>-Retro</w:t>
+            </w:r>
+          </w:p>
+          <w:p>
+            <w:r>
+              <w:t>-Klasyczne Brzmienia</w:t>
+            </w:r>
+          </w:p>
+          <w:p>
+            <w:r>
+              <w:t>-</w:t>
+            </w:r>
+            <w:proofErr w:type="spellStart"/>
+            <w:r>
+              <w:t>Relax</w:t>
+            </w:r>
+            <w:proofErr w:type="spellEnd"/>
+          </w:p>
+          <w:p>
+            <w:r>
+              <w:t>-Na Poprawę Nastroju</w:t>
             </w:r>
           </w:p>
         </w:tc>
@@ -1890,9 +2232,6 @@
             <w:vAlign w:val="center"/>
           </w:tcPr>
           <w:p>
-            <w:pPr>
-              <w:jc w:val="center"/>
-            </w:pPr>
             <w:proofErr w:type="spellStart"/>
             <w:r>
               <w:t>OpenFM</w:t>
@@ -1919,7 +2258,7 @@
         </w:tc>
         <w:tc>
           <w:tcPr>
-            <w:tcW w:w="5490" w:type="dxa"/>
+            <w:tcW w:w="5216" w:type="dxa"/>
             <w:vAlign w:val="center"/>
           </w:tcPr>
           <w:p>
@@ -1936,7 +2275,7 @@
         </w:tc>
         <w:tc>
           <w:tcPr>
-            <w:tcW w:w="961" w:type="dxa"/>
+            <w:tcW w:w="567" w:type="dxa"/>
             <w:vAlign w:val="center"/>
           </w:tcPr>
           <w:p>
@@ -1950,15 +2289,40 @@
         </w:tc>
         <w:tc>
           <w:tcPr>
-            <w:tcW w:w="1300" w:type="dxa"/>
-            <w:vAlign w:val="center"/>
-          </w:tcPr>
-          <w:p>
-            <w:pPr>
-              <w:jc w:val="center"/>
-            </w:pPr>
+            <w:tcW w:w="2324" w:type="dxa"/>
+            <w:vAlign w:val="center"/>
+          </w:tcPr>
+          <w:p>
+            <w:r>
+              <w:t>-</w:t>
+            </w:r>
             <w:r>
               <w:t>Muzyka Klubowa</w:t>
+            </w:r>
+          </w:p>
+          <w:p>
+            <w:r>
+              <w:t>-Polskie Stacje</w:t>
+            </w:r>
+          </w:p>
+          <w:p>
+            <w:r>
+              <w:t>-Nowości</w:t>
+            </w:r>
+          </w:p>
+          <w:p>
+            <w:r>
+              <w:t>-Muzyka Taneczna</w:t>
+            </w:r>
+          </w:p>
+          <w:p>
+            <w:r>
+              <w:t>-Na Poprawę Nastroju</w:t>
+            </w:r>
+          </w:p>
+          <w:p>
+            <w:r>
+              <w:t>-Do Ćwiczeń</w:t>
             </w:r>
           </w:p>
         </w:tc>
@@ -1973,9 +2337,6 @@
             <w:vAlign w:val="center"/>
           </w:tcPr>
           <w:p>
-            <w:pPr>
-              <w:jc w:val="center"/>
-            </w:pPr>
             <w:proofErr w:type="spellStart"/>
             <w:r>
               <w:t>OpenFM</w:t>
@@ -2005,7 +2366,7 @@
         </w:tc>
         <w:tc>
           <w:tcPr>
-            <w:tcW w:w="5490" w:type="dxa"/>
+            <w:tcW w:w="5216" w:type="dxa"/>
             <w:vAlign w:val="center"/>
           </w:tcPr>
           <w:p>
@@ -2022,7 +2383,7 @@
         </w:tc>
         <w:tc>
           <w:tcPr>
-            <w:tcW w:w="961" w:type="dxa"/>
+            <w:tcW w:w="567" w:type="dxa"/>
             <w:vAlign w:val="center"/>
           </w:tcPr>
           <w:p>
@@ -2036,15 +2397,30 @@
         </w:tc>
         <w:tc>
           <w:tcPr>
-            <w:tcW w:w="1300" w:type="dxa"/>
-            <w:vAlign w:val="center"/>
-          </w:tcPr>
-          <w:p>
-            <w:pPr>
-              <w:jc w:val="center"/>
-            </w:pPr>
+            <w:tcW w:w="2324" w:type="dxa"/>
+            <w:vAlign w:val="center"/>
+          </w:tcPr>
+          <w:p>
+            <w:r>
+              <w:t>-</w:t>
+            </w:r>
             <w:r>
               <w:t>Disco Polo</w:t>
+            </w:r>
+          </w:p>
+          <w:p>
+            <w:r>
+              <w:t>-Polskie Stacje</w:t>
+            </w:r>
+          </w:p>
+          <w:p>
+            <w:r>
+              <w:t>-Muzyka Taneczna</w:t>
+            </w:r>
+          </w:p>
+          <w:p>
+            <w:r>
+              <w:t>-Na Poprawę Nastroju</w:t>
             </w:r>
           </w:p>
         </w:tc>
@@ -2059,9 +2435,6 @@
             <w:vAlign w:val="center"/>
           </w:tcPr>
           <w:p>
-            <w:pPr>
-              <w:jc w:val="center"/>
-            </w:pPr>
             <w:proofErr w:type="spellStart"/>
             <w:r>
               <w:t>OpenFM</w:t>
@@ -2093,7 +2466,7 @@
         </w:tc>
         <w:tc>
           <w:tcPr>
-            <w:tcW w:w="5490" w:type="dxa"/>
+            <w:tcW w:w="5216" w:type="dxa"/>
             <w:vAlign w:val="center"/>
           </w:tcPr>
           <w:p>
@@ -2110,7 +2483,7 @@
         </w:tc>
         <w:tc>
           <w:tcPr>
-            <w:tcW w:w="961" w:type="dxa"/>
+            <w:tcW w:w="567" w:type="dxa"/>
             <w:vAlign w:val="center"/>
           </w:tcPr>
           <w:p>
@@ -2124,15 +2497,30 @@
         </w:tc>
         <w:tc>
           <w:tcPr>
-            <w:tcW w:w="1300" w:type="dxa"/>
-            <w:vAlign w:val="center"/>
-          </w:tcPr>
-          <w:p>
-            <w:pPr>
-              <w:jc w:val="center"/>
-            </w:pPr>
+            <w:tcW w:w="2324" w:type="dxa"/>
+            <w:vAlign w:val="center"/>
+          </w:tcPr>
+          <w:p>
+            <w:r>
+              <w:t>-</w:t>
+            </w:r>
             <w:r>
               <w:t>Lata 80-00s</w:t>
+            </w:r>
+          </w:p>
+          <w:p>
+            <w:r>
+              <w:t>-Polskie Stacje</w:t>
+            </w:r>
+          </w:p>
+          <w:p>
+            <w:r>
+              <w:t>-Retro</w:t>
+            </w:r>
+          </w:p>
+          <w:p>
+            <w:r>
+              <w:t>-Muzyka Taneczna</w:t>
             </w:r>
           </w:p>
         </w:tc>
@@ -2147,9 +2535,6 @@
             <w:vAlign w:val="center"/>
           </w:tcPr>
           <w:p>
-            <w:pPr>
-              <w:jc w:val="center"/>
-            </w:pPr>
             <w:proofErr w:type="spellStart"/>
             <w:r>
               <w:t>OpenFM</w:t>
@@ -2181,7 +2566,7 @@
         </w:tc>
         <w:tc>
           <w:tcPr>
-            <w:tcW w:w="5490" w:type="dxa"/>
+            <w:tcW w:w="5216" w:type="dxa"/>
             <w:vAlign w:val="center"/>
           </w:tcPr>
           <w:p>
@@ -2198,7 +2583,7 @@
         </w:tc>
         <w:tc>
           <w:tcPr>
-            <w:tcW w:w="961" w:type="dxa"/>
+            <w:tcW w:w="567" w:type="dxa"/>
             <w:vAlign w:val="center"/>
           </w:tcPr>
           <w:p>
@@ -2212,18 +2597,30 @@
         </w:tc>
         <w:tc>
           <w:tcPr>
-            <w:tcW w:w="1300" w:type="dxa"/>
-            <w:vAlign w:val="center"/>
-          </w:tcPr>
-          <w:p>
-            <w:pPr>
-              <w:jc w:val="center"/>
-            </w:pPr>
-            <w:r>
-              <w:t>Lata 80-00</w:t>
-            </w:r>
-            <w:r>
-              <w:t>s</w:t>
+            <w:tcW w:w="2324" w:type="dxa"/>
+            <w:vAlign w:val="center"/>
+          </w:tcPr>
+          <w:p>
+            <w:r>
+              <w:t>-</w:t>
+            </w:r>
+            <w:r>
+              <w:t>Lata 80-00s</w:t>
+            </w:r>
+          </w:p>
+          <w:p>
+            <w:r>
+              <w:t>-Polskie Stacje</w:t>
+            </w:r>
+          </w:p>
+          <w:p>
+            <w:r>
+              <w:t>-Retro</w:t>
+            </w:r>
+          </w:p>
+          <w:p>
+            <w:r>
+              <w:t>-Na Poprawę Nastroju</w:t>
             </w:r>
           </w:p>
         </w:tc>
@@ -2238,9 +2635,6 @@
             <w:vAlign w:val="center"/>
           </w:tcPr>
           <w:p>
-            <w:pPr>
-              <w:jc w:val="center"/>
-            </w:pPr>
             <w:proofErr w:type="spellStart"/>
             <w:r>
               <w:t>OpenFM</w:t>
@@ -2272,7 +2666,7 @@
         </w:tc>
         <w:tc>
           <w:tcPr>
-            <w:tcW w:w="5490" w:type="dxa"/>
+            <w:tcW w:w="5216" w:type="dxa"/>
             <w:vAlign w:val="center"/>
           </w:tcPr>
           <w:p>
@@ -2289,7 +2683,7 @@
         </w:tc>
         <w:tc>
           <w:tcPr>
-            <w:tcW w:w="961" w:type="dxa"/>
+            <w:tcW w:w="567" w:type="dxa"/>
             <w:vAlign w:val="center"/>
           </w:tcPr>
           <w:p>
@@ -2303,15 +2697,33 @@
         </w:tc>
         <w:tc>
           <w:tcPr>
-            <w:tcW w:w="1300" w:type="dxa"/>
-            <w:vAlign w:val="center"/>
-          </w:tcPr>
-          <w:p>
-            <w:pPr>
-              <w:jc w:val="center"/>
-            </w:pPr>
+            <w:tcW w:w="2324" w:type="dxa"/>
+            <w:vAlign w:val="center"/>
+          </w:tcPr>
+          <w:p>
+            <w:r>
+              <w:t>-</w:t>
+            </w:r>
             <w:r>
               <w:t>Hard Rock</w:t>
+            </w:r>
+          </w:p>
+          <w:p>
+            <w:r>
+              <w:t>-Polskie Stacje</w:t>
+            </w:r>
+          </w:p>
+          <w:p>
+            <w:r>
+              <w:t>-Nowości</w:t>
+            </w:r>
+          </w:p>
+          <w:p>
+            <w:r>
+              <w:t>-</w:t>
+            </w:r>
+            <w:r>
+              <w:t>Do Ćwiczeń</w:t>
             </w:r>
           </w:p>
         </w:tc>
@@ -2326,22 +2738,14 @@
             <w:vAlign w:val="center"/>
           </w:tcPr>
           <w:p>
-            <w:pPr>
-              <w:jc w:val="center"/>
-            </w:pPr>
             <w:proofErr w:type="spellStart"/>
             <w:r>
+              <w:lastRenderedPageBreak/>
               <w:t>OpenFM</w:t>
             </w:r>
             <w:proofErr w:type="spellEnd"/>
             <w:r>
-              <w:t xml:space="preserve"> </w:t>
-            </w:r>
-            <w:r>
-              <w:t>0</w:t>
-            </w:r>
-            <w:r>
-              <w:t xml:space="preserve">0s </w:t>
+              <w:t xml:space="preserve"> 00s </w:t>
             </w:r>
             <w:proofErr w:type="spellStart"/>
             <w:r>
@@ -2366,7 +2770,7 @@
         </w:tc>
         <w:tc>
           <w:tcPr>
-            <w:tcW w:w="5490" w:type="dxa"/>
+            <w:tcW w:w="5216" w:type="dxa"/>
             <w:vAlign w:val="center"/>
           </w:tcPr>
           <w:p>
@@ -2383,7 +2787,7 @@
         </w:tc>
         <w:tc>
           <w:tcPr>
-            <w:tcW w:w="961" w:type="dxa"/>
+            <w:tcW w:w="567" w:type="dxa"/>
             <w:vAlign w:val="center"/>
           </w:tcPr>
           <w:p>
@@ -2397,15 +2801,33 @@
         </w:tc>
         <w:tc>
           <w:tcPr>
-            <w:tcW w:w="1300" w:type="dxa"/>
-            <w:vAlign w:val="center"/>
-          </w:tcPr>
-          <w:p>
-            <w:pPr>
-              <w:jc w:val="center"/>
-            </w:pPr>
+            <w:tcW w:w="2324" w:type="dxa"/>
+            <w:vAlign w:val="center"/>
+          </w:tcPr>
+          <w:p>
+            <w:r>
+              <w:t>-</w:t>
+            </w:r>
             <w:r>
               <w:t>Lata 80-00s</w:t>
+            </w:r>
+          </w:p>
+          <w:p>
+            <w:r>
+              <w:t>-Polskie Stacje</w:t>
+            </w:r>
+          </w:p>
+          <w:p>
+            <w:r>
+              <w:t>-Muzyka Taneczna</w:t>
+            </w:r>
+          </w:p>
+          <w:p>
+            <w:r>
+              <w:t>-</w:t>
+            </w:r>
+            <w:r>
+              <w:t>Do Ćwiczeń</w:t>
             </w:r>
           </w:p>
         </w:tc>
@@ -2420,9 +2842,6 @@
             <w:vAlign w:val="center"/>
           </w:tcPr>
           <w:p>
-            <w:pPr>
-              <w:jc w:val="center"/>
-            </w:pPr>
             <w:proofErr w:type="spellStart"/>
             <w:r>
               <w:t>OpenFM</w:t>
@@ -2449,7 +2868,7 @@
         </w:tc>
         <w:tc>
           <w:tcPr>
-            <w:tcW w:w="5490" w:type="dxa"/>
+            <w:tcW w:w="5216" w:type="dxa"/>
             <w:vAlign w:val="center"/>
           </w:tcPr>
           <w:p>
@@ -2466,7 +2885,7 @@
         </w:tc>
         <w:tc>
           <w:tcPr>
-            <w:tcW w:w="961" w:type="dxa"/>
+            <w:tcW w:w="567" w:type="dxa"/>
             <w:vAlign w:val="center"/>
           </w:tcPr>
           <w:p>
@@ -2480,16 +2899,41 @@
         </w:tc>
         <w:tc>
           <w:tcPr>
-            <w:tcW w:w="1300" w:type="dxa"/>
-            <w:vAlign w:val="center"/>
-          </w:tcPr>
-          <w:p>
-            <w:pPr>
-              <w:jc w:val="center"/>
-            </w:pPr>
+            <w:tcW w:w="2324" w:type="dxa"/>
+            <w:vAlign w:val="center"/>
+          </w:tcPr>
+          <w:p>
+            <w:r>
+              <w:t>-</w:t>
+            </w:r>
             <w:r>
               <w:t>Chillout</w:t>
             </w:r>
+          </w:p>
+          <w:p>
+            <w:r>
+              <w:t>-Polskie</w:t>
+            </w:r>
+          </w:p>
+          <w:p>
+            <w:r>
+              <w:t>-Retro</w:t>
+            </w:r>
+          </w:p>
+          <w:p>
+            <w:r>
+              <w:t>-Klasyczne Brzmienia</w:t>
+            </w:r>
+          </w:p>
+          <w:p>
+            <w:r>
+              <w:t>-</w:t>
+            </w:r>
+            <w:proofErr w:type="spellStart"/>
+            <w:r>
+              <w:t>Relax</w:t>
+            </w:r>
+            <w:proofErr w:type="spellEnd"/>
           </w:p>
         </w:tc>
       </w:tr>
@@ -2503,9 +2947,6 @@
             <w:vAlign w:val="center"/>
           </w:tcPr>
           <w:p>
-            <w:pPr>
-              <w:jc w:val="center"/>
-            </w:pPr>
             <w:r>
               <w:t>Open FM Chillout</w:t>
             </w:r>
@@ -2527,7 +2968,7 @@
         </w:tc>
         <w:tc>
           <w:tcPr>
-            <w:tcW w:w="5490" w:type="dxa"/>
+            <w:tcW w:w="5216" w:type="dxa"/>
             <w:vAlign w:val="center"/>
           </w:tcPr>
           <w:p>
@@ -2544,13 +2985,10 @@
         </w:tc>
         <w:tc>
           <w:tcPr>
-            <w:tcW w:w="961" w:type="dxa"/>
-            <w:vAlign w:val="center"/>
-          </w:tcPr>
-          <w:p>
-            <w:pPr>
-              <w:jc w:val="center"/>
-            </w:pPr>
+            <w:tcW w:w="567" w:type="dxa"/>
+            <w:vAlign w:val="center"/>
+          </w:tcPr>
+          <w:p>
             <w:r>
               <w:t>Tak</w:t>
             </w:r>
@@ -2558,15 +2996,40 @@
         </w:tc>
         <w:tc>
           <w:tcPr>
-            <w:tcW w:w="1300" w:type="dxa"/>
-            <w:vAlign w:val="center"/>
-          </w:tcPr>
-          <w:p>
-            <w:pPr>
-              <w:jc w:val="center"/>
-            </w:pPr>
+            <w:tcW w:w="2324" w:type="dxa"/>
+            <w:vAlign w:val="center"/>
+          </w:tcPr>
+          <w:p>
+            <w:r>
+              <w:t>-</w:t>
+            </w:r>
             <w:r>
               <w:t>Chillout</w:t>
+            </w:r>
+          </w:p>
+          <w:p>
+            <w:r>
+              <w:t>-Polskie Stacje</w:t>
+            </w:r>
+          </w:p>
+          <w:p>
+            <w:r>
+              <w:t>-Muzyka Taneczna</w:t>
+            </w:r>
+          </w:p>
+          <w:p>
+            <w:r>
+              <w:t>-</w:t>
+            </w:r>
+            <w:proofErr w:type="spellStart"/>
+            <w:r>
+              <w:t>Relax</w:t>
+            </w:r>
+            <w:proofErr w:type="spellEnd"/>
+          </w:p>
+          <w:p>
+            <w:r>
+              <w:t>-Na Poprawę Nastroju</w:t>
             </w:r>
           </w:p>
         </w:tc>
@@ -2581,9 +3044,6 @@
             <w:vAlign w:val="center"/>
           </w:tcPr>
           <w:p>
-            <w:pPr>
-              <w:jc w:val="center"/>
-            </w:pPr>
             <w:proofErr w:type="spellStart"/>
             <w:r>
               <w:t>MusicFM</w:t>
@@ -2607,7 +3067,7 @@
         </w:tc>
         <w:tc>
           <w:tcPr>
-            <w:tcW w:w="5490" w:type="dxa"/>
+            <w:tcW w:w="5216" w:type="dxa"/>
             <w:vAlign w:val="center"/>
           </w:tcPr>
           <w:p>
@@ -2621,7 +3081,7 @@
         </w:tc>
         <w:tc>
           <w:tcPr>
-            <w:tcW w:w="961" w:type="dxa"/>
+            <w:tcW w:w="567" w:type="dxa"/>
             <w:vAlign w:val="center"/>
           </w:tcPr>
           <w:p>
@@ -2635,15 +3095,35 @@
         </w:tc>
         <w:tc>
           <w:tcPr>
-            <w:tcW w:w="1300" w:type="dxa"/>
-            <w:vAlign w:val="center"/>
-          </w:tcPr>
-          <w:p>
-            <w:pPr>
-              <w:jc w:val="center"/>
-            </w:pPr>
+            <w:tcW w:w="2324" w:type="dxa"/>
+            <w:vAlign w:val="center"/>
+          </w:tcPr>
+          <w:p>
+            <w:r>
+              <w:t>-</w:t>
+            </w:r>
             <w:r>
               <w:t>Hity na Czasie</w:t>
+            </w:r>
+          </w:p>
+          <w:p>
+            <w:r>
+              <w:t>-Nowości</w:t>
+            </w:r>
+          </w:p>
+          <w:p>
+            <w:r>
+              <w:t>-Zagraniczne Stacje</w:t>
+            </w:r>
+          </w:p>
+          <w:p>
+            <w:r>
+              <w:t>-Na Poprawę Nastroju</w:t>
+            </w:r>
+          </w:p>
+          <w:p>
+            <w:r>
+              <w:t>-Do Ćwiczeń</w:t>
             </w:r>
           </w:p>
         </w:tc>
@@ -2658,12 +3138,8 @@
             <w:vAlign w:val="center"/>
           </w:tcPr>
           <w:p>
-            <w:pPr>
-              <w:jc w:val="center"/>
-            </w:pPr>
             <w:proofErr w:type="spellStart"/>
             <w:r>
-              <w:lastRenderedPageBreak/>
               <w:t>Record</w:t>
             </w:r>
             <w:proofErr w:type="spellEnd"/>
@@ -2691,7 +3167,7 @@
         </w:tc>
         <w:tc>
           <w:tcPr>
-            <w:tcW w:w="5490" w:type="dxa"/>
+            <w:tcW w:w="5216" w:type="dxa"/>
             <w:vAlign w:val="center"/>
           </w:tcPr>
           <w:p>
@@ -2705,7 +3181,7 @@
         </w:tc>
         <w:tc>
           <w:tcPr>
-            <w:tcW w:w="961" w:type="dxa"/>
+            <w:tcW w:w="567" w:type="dxa"/>
             <w:vAlign w:val="center"/>
           </w:tcPr>
           <w:p>
@@ -2719,15 +3195,25 @@
         </w:tc>
         <w:tc>
           <w:tcPr>
-            <w:tcW w:w="1300" w:type="dxa"/>
-            <w:vAlign w:val="center"/>
-          </w:tcPr>
-          <w:p>
-            <w:pPr>
-              <w:jc w:val="center"/>
-            </w:pPr>
+            <w:tcW w:w="2324" w:type="dxa"/>
+            <w:vAlign w:val="center"/>
+          </w:tcPr>
+          <w:p>
+            <w:r>
+              <w:t>-</w:t>
+            </w:r>
             <w:r>
               <w:t>Hard Rock</w:t>
+            </w:r>
+          </w:p>
+          <w:p>
+            <w:r>
+              <w:t>-Zagraniczne Stacje</w:t>
+            </w:r>
+          </w:p>
+          <w:p>
+            <w:r>
+              <w:t>-Klasyczne Brzmienia</w:t>
             </w:r>
           </w:p>
         </w:tc>
@@ -2824,6 +3310,7 @@
       </w:pPr>
       <w:proofErr w:type="spellStart"/>
       <w:r>
+        <w:lastRenderedPageBreak/>
         <w:t>Blues</w:t>
       </w:r>
       <w:r>
@@ -2907,6 +3394,128 @@
       </w:pPr>
       <w:r>
         <w:t>Hard Rock</w:t>
+      </w:r>
+    </w:p>
+    <w:p>
+      <w:pPr>
+        <w:pStyle w:val="Akapitzlist"/>
+        <w:numPr>
+          <w:ilvl w:val="0"/>
+          <w:numId w:val="1"/>
+        </w:numPr>
+      </w:pPr>
+      <w:r>
+        <w:t>Polskie</w:t>
+      </w:r>
+      <w:r>
+        <w:t xml:space="preserve"> Stacje</w:t>
+      </w:r>
+    </w:p>
+    <w:p>
+      <w:pPr>
+        <w:pStyle w:val="Akapitzlist"/>
+        <w:numPr>
+          <w:ilvl w:val="0"/>
+          <w:numId w:val="1"/>
+        </w:numPr>
+      </w:pPr>
+      <w:r>
+        <w:t>Zagraniczne</w:t>
+      </w:r>
+      <w:r>
+        <w:t xml:space="preserve"> Stacje</w:t>
+      </w:r>
+    </w:p>
+    <w:p>
+      <w:pPr>
+        <w:pStyle w:val="Akapitzlist"/>
+        <w:numPr>
+          <w:ilvl w:val="0"/>
+          <w:numId w:val="1"/>
+        </w:numPr>
+      </w:pPr>
+      <w:r>
+        <w:t>Retro</w:t>
+      </w:r>
+    </w:p>
+    <w:p>
+      <w:pPr>
+        <w:pStyle w:val="Akapitzlist"/>
+        <w:numPr>
+          <w:ilvl w:val="0"/>
+          <w:numId w:val="1"/>
+        </w:numPr>
+      </w:pPr>
+      <w:r>
+        <w:t>Nowości</w:t>
+      </w:r>
+    </w:p>
+    <w:p>
+      <w:pPr>
+        <w:pStyle w:val="Akapitzlist"/>
+        <w:numPr>
+          <w:ilvl w:val="0"/>
+          <w:numId w:val="1"/>
+        </w:numPr>
+      </w:pPr>
+      <w:r>
+        <w:t>Muzyka T</w:t>
+      </w:r>
+      <w:r>
+        <w:t>aneczna</w:t>
+      </w:r>
+    </w:p>
+    <w:p>
+      <w:pPr>
+        <w:pStyle w:val="Akapitzlist"/>
+        <w:numPr>
+          <w:ilvl w:val="0"/>
+          <w:numId w:val="1"/>
+        </w:numPr>
+      </w:pPr>
+      <w:r>
+        <w:t>Klasyczne B</w:t>
+      </w:r>
+      <w:r>
+        <w:t>rzmienia</w:t>
+      </w:r>
+    </w:p>
+    <w:p>
+      <w:pPr>
+        <w:pStyle w:val="Akapitzlist"/>
+        <w:numPr>
+          <w:ilvl w:val="0"/>
+          <w:numId w:val="1"/>
+        </w:numPr>
+      </w:pPr>
+      <w:proofErr w:type="spellStart"/>
+      <w:r>
+        <w:t>Relax</w:t>
+      </w:r>
+      <w:proofErr w:type="spellEnd"/>
+    </w:p>
+    <w:p>
+      <w:pPr>
+        <w:pStyle w:val="Akapitzlist"/>
+        <w:numPr>
+          <w:ilvl w:val="0"/>
+          <w:numId w:val="1"/>
+        </w:numPr>
+      </w:pPr>
+      <w:r>
+        <w:t>Na Poprawę Nastroju</w:t>
+      </w:r>
+    </w:p>
+    <w:p>
+      <w:pPr>
+        <w:pStyle w:val="Akapitzlist"/>
+        <w:numPr>
+          <w:ilvl w:val="0"/>
+          <w:numId w:val="1"/>
+        </w:numPr>
+      </w:pPr>
+      <w:r>
+        <w:t>Do Ćwiczeń</w:t>
       </w:r>
     </w:p>
     <w:p/>

</xml_diff>

<commit_message>
Dodano skrypt do wypełnienie stacji i tagów
</commit_message>
<xml_diff>
--- a/RadioStreamer/Stacje.docx
+++ b/RadioStreamer/Stacje.docx
@@ -68,11 +68,9 @@
             <w:pPr>
               <w:jc w:val="center"/>
             </w:pPr>
-            <w:proofErr w:type="spellStart"/>
             <w:r>
               <w:t>Metadata</w:t>
             </w:r>
-            <w:proofErr w:type="spellEnd"/>
           </w:p>
         </w:tc>
         <w:tc>
@@ -84,11 +82,9 @@
             <w:pPr>
               <w:jc w:val="center"/>
             </w:pPr>
-            <w:proofErr w:type="spellStart"/>
             <w:r>
               <w:t>Tagi</w:t>
             </w:r>
-            <w:proofErr w:type="spellEnd"/>
           </w:p>
         </w:tc>
       </w:tr>
@@ -287,13 +283,8 @@
           </w:p>
           <w:p>
             <w:r>
-              <w:t>-</w:t>
-            </w:r>
-            <w:proofErr w:type="spellStart"/>
-            <w:r>
-              <w:t>Relax</w:t>
-            </w:r>
-            <w:proofErr w:type="spellEnd"/>
+              <w:t>-Relax</w:t>
+            </w:r>
           </w:p>
         </w:tc>
       </w:tr>
@@ -815,11 +806,9 @@
             <w:vAlign w:val="center"/>
           </w:tcPr>
           <w:p>
-            <w:proofErr w:type="spellStart"/>
             <w:r>
               <w:t>AntyRadio</w:t>
             </w:r>
-            <w:proofErr w:type="spellEnd"/>
           </w:p>
         </w:tc>
         <w:tc>
@@ -982,11 +971,9 @@
             <w:r>
               <w:t>-</w:t>
             </w:r>
-            <w:proofErr w:type="spellStart"/>
             <w:r>
               <w:t>Blues&amp;Jazz</w:t>
             </w:r>
-            <w:proofErr w:type="spellEnd"/>
           </w:p>
           <w:p>
             <w:r>
@@ -1093,13 +1080,8 @@
           </w:p>
           <w:p>
             <w:r>
-              <w:t>-</w:t>
-            </w:r>
-            <w:proofErr w:type="spellStart"/>
-            <w:r>
-              <w:t>Relax</w:t>
-            </w:r>
-            <w:proofErr w:type="spellEnd"/>
+              <w:t>-Relax</w:t>
+            </w:r>
           </w:p>
           <w:p>
             <w:r>
@@ -1124,15 +1106,7 @@
           </w:tcPr>
           <w:p>
             <w:r>
-              <w:t xml:space="preserve">RMF </w:t>
-            </w:r>
-            <w:proofErr w:type="spellStart"/>
-            <w:r>
-              <w:t>Smoth</w:t>
-            </w:r>
-            <w:proofErr w:type="spellEnd"/>
-            <w:r>
-              <w:t xml:space="preserve"> Jazz</w:t>
+              <w:t>RMF Smoth Jazz</w:t>
             </w:r>
           </w:p>
         </w:tc>
@@ -1187,11 +1161,9 @@
             <w:r>
               <w:t>-</w:t>
             </w:r>
-            <w:proofErr w:type="spellStart"/>
             <w:r>
               <w:t>Blues&amp;Jazz</w:t>
             </w:r>
-            <w:proofErr w:type="spellEnd"/>
           </w:p>
           <w:p>
             <w:r>
@@ -1205,13 +1177,8 @@
           </w:p>
           <w:p>
             <w:r>
-              <w:t>-</w:t>
-            </w:r>
-            <w:proofErr w:type="spellStart"/>
-            <w:r>
-              <w:t>Relax</w:t>
-            </w:r>
-            <w:proofErr w:type="spellEnd"/>
+              <w:t>-Relax</w:t>
+            </w:r>
           </w:p>
         </w:tc>
       </w:tr>
@@ -1497,8 +1464,6 @@
             <w:r>
               <w:t>-Do Ćwiczeń</w:t>
             </w:r>
-            <w:bookmarkStart w:id="0" w:name="_GoBack"/>
-            <w:bookmarkEnd w:id="0"/>
           </w:p>
         </w:tc>
       </w:tr>
@@ -1512,13 +1477,8 @@
             <w:vAlign w:val="center"/>
           </w:tcPr>
           <w:p>
-            <w:proofErr w:type="spellStart"/>
-            <w:r>
-              <w:t>PolskaStacja</w:t>
-            </w:r>
-            <w:proofErr w:type="spellEnd"/>
-            <w:r>
-              <w:t xml:space="preserve"> Tylko Rock</w:t>
+            <w:r>
+              <w:t>PolskaStacja Tylko Rock</w:t>
             </w:r>
           </w:p>
         </w:tc>
@@ -1589,13 +1549,8 @@
           </w:p>
           <w:p>
             <w:r>
-              <w:t>-</w:t>
-            </w:r>
-            <w:proofErr w:type="spellStart"/>
-            <w:r>
-              <w:t>Relax</w:t>
-            </w:r>
-            <w:proofErr w:type="spellEnd"/>
+              <w:t>-Relax</w:t>
+            </w:r>
           </w:p>
           <w:p>
             <w:r>
@@ -1614,19 +1569,9 @@
             <w:vAlign w:val="center"/>
           </w:tcPr>
           <w:p>
-            <w:proofErr w:type="spellStart"/>
-            <w:r>
-              <w:t>PolskaStacja</w:t>
-            </w:r>
-            <w:proofErr w:type="spellEnd"/>
-            <w:r>
-              <w:t xml:space="preserve"> Club </w:t>
-            </w:r>
-            <w:proofErr w:type="spellStart"/>
-            <w:r>
-              <w:t>Hits</w:t>
-            </w:r>
-            <w:proofErr w:type="spellEnd"/>
+            <w:r>
+              <w:t>PolskaStacja Club Hits</w:t>
+            </w:r>
           </w:p>
         </w:tc>
         <w:tc>
@@ -1711,13 +1656,8 @@
             <w:vAlign w:val="center"/>
           </w:tcPr>
           <w:p>
-            <w:proofErr w:type="spellStart"/>
-            <w:r>
-              <w:t>PolskaStacja</w:t>
-            </w:r>
-            <w:proofErr w:type="spellEnd"/>
-            <w:r>
-              <w:t xml:space="preserve"> Muzyka Filmowa</w:t>
+            <w:r>
+              <w:t>PolskaStacja Muzyka Filmowa</w:t>
             </w:r>
           </w:p>
         </w:tc>
@@ -1783,13 +1723,8 @@
           </w:p>
           <w:p>
             <w:r>
-              <w:t>-</w:t>
-            </w:r>
-            <w:proofErr w:type="spellStart"/>
-            <w:r>
-              <w:t>Relax</w:t>
-            </w:r>
-            <w:proofErr w:type="spellEnd"/>
+              <w:t>-Relax</w:t>
+            </w:r>
           </w:p>
         </w:tc>
       </w:tr>
@@ -1803,19 +1738,9 @@
             <w:vAlign w:val="center"/>
           </w:tcPr>
           <w:p>
-            <w:proofErr w:type="spellStart"/>
-            <w:r>
-              <w:t>PolskaStacja</w:t>
-            </w:r>
-            <w:proofErr w:type="spellEnd"/>
-            <w:r>
-              <w:t xml:space="preserve"> </w:t>
-            </w:r>
-            <w:proofErr w:type="spellStart"/>
-            <w:r>
-              <w:t>RnB</w:t>
-            </w:r>
-            <w:proofErr w:type="spellEnd"/>
+            <w:r>
+              <w:t>PolskaStacja RnB</w:t>
+            </w:r>
           </w:p>
         </w:tc>
         <w:tc>
@@ -2015,14 +1940,9 @@
             <w:vAlign w:val="center"/>
           </w:tcPr>
           <w:p>
-            <w:proofErr w:type="spellStart"/>
             <w:r>
               <w:lastRenderedPageBreak/>
-              <w:t>PolskaStacja</w:t>
-            </w:r>
-            <w:proofErr w:type="spellEnd"/>
-            <w:r>
-              <w:t xml:space="preserve"> Disco</w:t>
+              <w:t>PolskaStacja Disco</w:t>
             </w:r>
             <w:r>
               <w:t xml:space="preserve"> P</w:t>
@@ -2119,13 +2039,8 @@
             <w:vAlign w:val="center"/>
           </w:tcPr>
           <w:p>
-            <w:proofErr w:type="spellStart"/>
-            <w:r>
-              <w:t>OpenFM</w:t>
-            </w:r>
-            <w:proofErr w:type="spellEnd"/>
-            <w:r>
-              <w:t xml:space="preserve"> </w:t>
+            <w:r>
+              <w:t xml:space="preserve">OpenFM </w:t>
             </w:r>
             <w:r>
               <w:t>Classic Rock</w:t>
@@ -2207,13 +2122,8 @@
           </w:p>
           <w:p>
             <w:r>
-              <w:t>-</w:t>
-            </w:r>
-            <w:proofErr w:type="spellStart"/>
-            <w:r>
-              <w:t>Relax</w:t>
-            </w:r>
-            <w:proofErr w:type="spellEnd"/>
+              <w:t>-Relax</w:t>
+            </w:r>
           </w:p>
           <w:p>
             <w:r>
@@ -2232,11 +2142,9 @@
             <w:vAlign w:val="center"/>
           </w:tcPr>
           <w:p>
-            <w:proofErr w:type="spellStart"/>
             <w:r>
               <w:t>OpenFM</w:t>
             </w:r>
-            <w:proofErr w:type="spellEnd"/>
             <w:r>
               <w:t xml:space="preserve"> House</w:t>
             </w:r>
@@ -2337,13 +2245,8 @@
             <w:vAlign w:val="center"/>
           </w:tcPr>
           <w:p>
-            <w:proofErr w:type="spellStart"/>
-            <w:r>
-              <w:t>OpenFM</w:t>
-            </w:r>
-            <w:proofErr w:type="spellEnd"/>
-            <w:r>
-              <w:t xml:space="preserve"> </w:t>
+            <w:r>
+              <w:t xml:space="preserve">OpenFM </w:t>
             </w:r>
             <w:r>
               <w:t>Disco Polo</w:t>
@@ -2435,19 +2338,9 @@
             <w:vAlign w:val="center"/>
           </w:tcPr>
           <w:p>
-            <w:proofErr w:type="spellStart"/>
-            <w:r>
-              <w:t>OpenFM</w:t>
-            </w:r>
-            <w:proofErr w:type="spellEnd"/>
-            <w:r>
-              <w:t xml:space="preserve"> 90s </w:t>
-            </w:r>
-            <w:proofErr w:type="spellStart"/>
-            <w:r>
-              <w:t>Hits</w:t>
-            </w:r>
-            <w:proofErr w:type="spellEnd"/>
+            <w:r>
+              <w:t>OpenFM 90s Hits</w:t>
+            </w:r>
           </w:p>
         </w:tc>
         <w:tc>
@@ -2535,19 +2428,9 @@
             <w:vAlign w:val="center"/>
           </w:tcPr>
           <w:p>
-            <w:proofErr w:type="spellStart"/>
-            <w:r>
-              <w:t>OpenFM</w:t>
-            </w:r>
-            <w:proofErr w:type="spellEnd"/>
-            <w:r>
-              <w:t xml:space="preserve"> 80s </w:t>
-            </w:r>
-            <w:proofErr w:type="spellStart"/>
-            <w:r>
-              <w:t>Hits</w:t>
-            </w:r>
-            <w:proofErr w:type="spellEnd"/>
+            <w:r>
+              <w:t>OpenFM 80s Hits</w:t>
+            </w:r>
           </w:p>
         </w:tc>
         <w:tc>
@@ -2635,19 +2518,9 @@
             <w:vAlign w:val="center"/>
           </w:tcPr>
           <w:p>
-            <w:proofErr w:type="spellStart"/>
-            <w:r>
-              <w:t>OpenFM</w:t>
-            </w:r>
-            <w:proofErr w:type="spellEnd"/>
-            <w:r>
-              <w:t xml:space="preserve"> </w:t>
-            </w:r>
-            <w:proofErr w:type="spellStart"/>
-            <w:r>
-              <w:t>Rocks</w:t>
-            </w:r>
-            <w:proofErr w:type="spellEnd"/>
+            <w:r>
+              <w:t>OpenFM Rocks</w:t>
+            </w:r>
           </w:p>
         </w:tc>
         <w:tc>
@@ -2720,10 +2593,7 @@
           </w:p>
           <w:p>
             <w:r>
-              <w:t>-</w:t>
-            </w:r>
-            <w:r>
-              <w:t>Do Ćwiczeń</w:t>
+              <w:t>-Do Ćwiczeń</w:t>
             </w:r>
           </w:p>
         </w:tc>
@@ -2738,20 +2608,10 @@
             <w:vAlign w:val="center"/>
           </w:tcPr>
           <w:p>
-            <w:proofErr w:type="spellStart"/>
             <w:r>
               <w:lastRenderedPageBreak/>
-              <w:t>OpenFM</w:t>
-            </w:r>
-            <w:proofErr w:type="spellEnd"/>
-            <w:r>
-              <w:t xml:space="preserve"> 00s </w:t>
-            </w:r>
-            <w:proofErr w:type="spellStart"/>
-            <w:r>
-              <w:t>Hits</w:t>
-            </w:r>
-            <w:proofErr w:type="spellEnd"/>
+              <w:t>OpenFM 00s Hits</w:t>
+            </w:r>
           </w:p>
         </w:tc>
         <w:tc>
@@ -2824,10 +2684,7 @@
           </w:p>
           <w:p>
             <w:r>
-              <w:t>-</w:t>
-            </w:r>
-            <w:r>
-              <w:t>Do Ćwiczeń</w:t>
+              <w:t>-Do Ćwiczeń</w:t>
             </w:r>
           </w:p>
         </w:tc>
@@ -2842,13 +2699,8 @@
             <w:vAlign w:val="center"/>
           </w:tcPr>
           <w:p>
-            <w:proofErr w:type="spellStart"/>
-            <w:r>
-              <w:t>OpenFM</w:t>
-            </w:r>
-            <w:proofErr w:type="spellEnd"/>
-            <w:r>
-              <w:t xml:space="preserve"> Alt Classic</w:t>
+            <w:r>
+              <w:t>OpenFM Alt Classic</w:t>
             </w:r>
           </w:p>
         </w:tc>
@@ -2914,6 +2766,11 @@
             <w:r>
               <w:t>-Polskie</w:t>
             </w:r>
+            <w:r>
+              <w:t xml:space="preserve"> Stacje</w:t>
+            </w:r>
+            <w:bookmarkStart w:id="0" w:name="_GoBack"/>
+            <w:bookmarkEnd w:id="0"/>
           </w:p>
           <w:p>
             <w:r>
@@ -2927,13 +2784,8 @@
           </w:p>
           <w:p>
             <w:r>
-              <w:t>-</w:t>
-            </w:r>
-            <w:proofErr w:type="spellStart"/>
-            <w:r>
-              <w:t>Relax</w:t>
-            </w:r>
-            <w:proofErr w:type="spellEnd"/>
+              <w:t>-Relax</w:t>
+            </w:r>
           </w:p>
         </w:tc>
       </w:tr>
@@ -3019,13 +2871,8 @@
           </w:p>
           <w:p>
             <w:r>
-              <w:t>-</w:t>
-            </w:r>
-            <w:proofErr w:type="spellStart"/>
-            <w:r>
-              <w:t>Relax</w:t>
-            </w:r>
-            <w:proofErr w:type="spellEnd"/>
+              <w:t>-Relax</w:t>
+            </w:r>
           </w:p>
           <w:p>
             <w:r>
@@ -3044,11 +2891,9 @@
             <w:vAlign w:val="center"/>
           </w:tcPr>
           <w:p>
-            <w:proofErr w:type="spellStart"/>
             <w:r>
               <w:t>MusicFM</w:t>
             </w:r>
-            <w:proofErr w:type="spellEnd"/>
           </w:p>
         </w:tc>
         <w:tc>
@@ -3138,13 +2983,8 @@
             <w:vAlign w:val="center"/>
           </w:tcPr>
           <w:p>
-            <w:proofErr w:type="spellStart"/>
-            <w:r>
-              <w:t>Record</w:t>
-            </w:r>
-            <w:proofErr w:type="spellEnd"/>
-            <w:r>
-              <w:t xml:space="preserve"> </w:t>
+            <w:r>
+              <w:t xml:space="preserve">Record </w:t>
             </w:r>
             <w:r>
               <w:t>Rock</w:t>
@@ -3223,13 +3063,8 @@
     <w:p/>
     <w:p>
       <w:r>
-        <w:t xml:space="preserve">Baza </w:t>
+        <w:t>Baza tagów</w:t>
       </w:r>
-      <w:proofErr w:type="spellStart"/>
-      <w:r>
-        <w:t>tagów</w:t>
-      </w:r>
-      <w:proofErr w:type="spellEnd"/>
       <w:r>
         <w:t>:</w:t>
       </w:r>
@@ -3308,7 +3143,6 @@
           <w:numId w:val="1"/>
         </w:numPr>
       </w:pPr>
-      <w:proofErr w:type="spellStart"/>
       <w:r>
         <w:lastRenderedPageBreak/>
         <w:t>Blues</w:t>
@@ -3316,7 +3150,6 @@
       <w:r>
         <w:t>&amp;Jazz</w:t>
       </w:r>
-      <w:proofErr w:type="spellEnd"/>
     </w:p>
     <w:p>
       <w:pPr>
@@ -3488,11 +3321,9 @@
           <w:numId w:val="1"/>
         </w:numPr>
       </w:pPr>
-      <w:proofErr w:type="spellStart"/>
       <w:r>
         <w:t>Relax</w:t>
       </w:r>
-      <w:proofErr w:type="spellEnd"/>
     </w:p>
     <w:p>
       <w:pPr>

</xml_diff>